<commit_message>
Worked on player controller for LO1
</commit_message>
<xml_diff>
--- a/Learning outcomes Q2.docx
+++ b/Learning outcomes Q2.docx
@@ -295,8 +295,9 @@
                 <w:iCs/>
                 <w:color w:val="7F7F7F" w:themeColor="text1" w:themeTint="80"/>
               </w:rPr>
-              <w:t xml:space="preserve">unrelated outcomes. It’s allowed to connect/align multiple learning outcomes across multiple Personal Portfolio modules, as long as </w:t>
-            </w:r>
+              <w:t xml:space="preserve">unrelated outcomes. It’s allowed to connect/align multiple learning outcomes across multiple Personal Portfolio modules, </w:t>
+            </w:r>
+            <w:proofErr w:type="gramStart"/>
             <w:r>
               <w:rPr>
                 <w:rFonts w:ascii="Arial" w:hAnsi="Arial" w:cs="Arial"/>
@@ -304,15 +305,34 @@
                 <w:iCs/>
                 <w:color w:val="7F7F7F" w:themeColor="text1" w:themeTint="80"/>
               </w:rPr>
-              <w:t>it’s clear what you learned and achieved for each separate one.</w:t>
-            </w:r>
-          </w:p>
-          <w:p>
-            <w:pPr>
+              <w:t>as long as</w:t>
+            </w:r>
+            <w:proofErr w:type="gramEnd"/>
+            <w:r>
               <w:rPr>
                 <w:rFonts w:ascii="Arial" w:hAnsi="Arial" w:cs="Arial"/>
                 <w:i/>
                 <w:iCs/>
+                <w:color w:val="7F7F7F" w:themeColor="text1" w:themeTint="80"/>
+              </w:rPr>
+              <w:t xml:space="preserve"> </w:t>
+            </w:r>
+            <w:r>
+              <w:rPr>
+                <w:rFonts w:ascii="Arial" w:hAnsi="Arial" w:cs="Arial"/>
+                <w:i/>
+                <w:iCs/>
+                <w:color w:val="7F7F7F" w:themeColor="text1" w:themeTint="80"/>
+              </w:rPr>
+              <w:t>it’s clear what you learned and achieved for each separate one.</w:t>
+            </w:r>
+          </w:p>
+          <w:p>
+            <w:pPr>
+              <w:rPr>
+                <w:rFonts w:ascii="Arial" w:hAnsi="Arial" w:cs="Arial"/>
+                <w:i/>
+                <w:iCs/>
               </w:rPr>
             </w:pPr>
           </w:p>
@@ -337,127 +357,65 @@
             <w:pPr>
               <w:rPr>
                 <w:rFonts w:ascii="Arial" w:hAnsi="Arial" w:cs="Arial"/>
-              </w:rPr>
-            </w:pPr>
-            <w:r>
-              <w:rPr>
-                <w:rFonts w:ascii="Arial" w:hAnsi="Arial" w:cs="Arial"/>
-              </w:rPr>
-              <w:t>“As</w:t>
-            </w:r>
-            <w:r>
-              <w:rPr>
-                <w:rFonts w:ascii="Arial" w:hAnsi="Arial" w:cs="Arial"/>
-              </w:rPr>
-              <w:t xml:space="preserve"> an engineer looking for an internship and in need of a better portfolio website, I want to </w:t>
-            </w:r>
-            <w:r>
-              <w:rPr>
-                <w:rFonts w:ascii="Arial" w:hAnsi="Arial" w:cs="Arial"/>
-              </w:rPr>
-              <w:t xml:space="preserve">make us of &amp; </w:t>
-            </w:r>
-            <w:r>
-              <w:rPr>
-                <w:rFonts w:ascii="Arial" w:hAnsi="Arial" w:cs="Arial"/>
-              </w:rPr>
-              <w:t>further improve</w:t>
-            </w:r>
-            <w:r>
-              <w:rPr>
-                <w:rFonts w:ascii="Arial" w:hAnsi="Arial" w:cs="Arial"/>
-              </w:rPr>
-              <w:t>/</w:t>
-            </w:r>
-            <w:r>
-              <w:rPr>
-                <w:rFonts w:ascii="Arial" w:hAnsi="Arial" w:cs="Arial"/>
-              </w:rPr>
-              <w:t>deepen</w:t>
-            </w:r>
-            <w:r>
-              <w:rPr>
-                <w:rFonts w:ascii="Arial" w:hAnsi="Arial" w:cs="Arial"/>
-              </w:rPr>
-              <w:t xml:space="preserve"> my JavaScript</w:t>
-            </w:r>
-            <w:r>
-              <w:rPr>
-                <w:rFonts w:ascii="Arial" w:hAnsi="Arial" w:cs="Arial"/>
-              </w:rPr>
-              <w:t xml:space="preserve"> programming capabilities</w:t>
-            </w:r>
-            <w:r>
-              <w:rPr>
-                <w:rFonts w:ascii="Arial" w:hAnsi="Arial" w:cs="Arial"/>
-              </w:rPr>
-              <w:t xml:space="preserve"> (game mechanics</w:t>
-            </w:r>
-            <w:r>
-              <w:rPr>
-                <w:rFonts w:ascii="Arial" w:hAnsi="Arial" w:cs="Arial"/>
-              </w:rPr>
-              <w:t>, physics</w:t>
-            </w:r>
-            <w:r>
-              <w:rPr>
-                <w:rFonts w:ascii="Arial" w:hAnsi="Arial" w:cs="Arial"/>
-              </w:rPr>
-              <w:t>)</w:t>
-            </w:r>
-            <w:r>
-              <w:rPr>
-                <w:rFonts w:ascii="Arial" w:hAnsi="Arial" w:cs="Arial"/>
-              </w:rPr>
-              <w:t xml:space="preserve"> and HTML/CSS capabilities (building the website itself)</w:t>
-            </w:r>
-            <w:r>
-              <w:rPr>
-                <w:rFonts w:ascii="Arial" w:hAnsi="Arial" w:cs="Arial"/>
-              </w:rPr>
-              <w:t xml:space="preserve">, which will be applied in the end-product, which is </w:t>
-            </w:r>
-            <w:r>
-              <w:rPr>
-                <w:rFonts w:ascii="Arial" w:hAnsi="Arial" w:cs="Arial"/>
-              </w:rPr>
-              <w:t>a final</w:t>
-            </w:r>
-            <w:r>
-              <w:rPr>
-                <w:rFonts w:ascii="Arial" w:hAnsi="Arial" w:cs="Arial"/>
-              </w:rPr>
-              <w:t xml:space="preserve"> interactive portfolio website, so that I can enter the industry with a proper-looking website and can convince potential employers to offer me a</w:t>
-            </w:r>
-            <w:r>
-              <w:rPr>
-                <w:rFonts w:ascii="Arial" w:hAnsi="Arial" w:cs="Arial"/>
-              </w:rPr>
-              <w:t>n</w:t>
-            </w:r>
-            <w:r>
-              <w:rPr>
-                <w:rFonts w:ascii="Arial" w:hAnsi="Arial" w:cs="Arial"/>
-              </w:rPr>
-              <w:t xml:space="preserve"> internship/job.</w:t>
-            </w:r>
-            <w:r>
-              <w:rPr>
-                <w:rFonts w:ascii="Arial" w:hAnsi="Arial" w:cs="Arial"/>
-              </w:rPr>
-              <w:t xml:space="preserve"> I intend to spend around </w:t>
-            </w:r>
-            <w:r>
-              <w:rPr>
-                <w:rFonts w:ascii="Arial" w:hAnsi="Arial" w:cs="Arial"/>
-              </w:rPr>
-              <w:t>54</w:t>
-            </w:r>
-            <w:r>
-              <w:rPr>
-                <w:rFonts w:ascii="Arial" w:hAnsi="Arial" w:cs="Arial"/>
-              </w:rPr>
-              <w:t xml:space="preserve"> hours on this learning goal.</w:t>
+                <w:color w:val="000000"/>
+                <w:shd w:val="clear" w:color="auto" w:fill="FFFFFF"/>
+              </w:rPr>
+            </w:pPr>
+            <w:r>
+              <w:rPr>
+                <w:rFonts w:ascii="Arial" w:hAnsi="Arial" w:cs="Arial"/>
+                <w:color w:val="000000"/>
+                <w:shd w:val="clear" w:color="auto" w:fill="FFFFFF"/>
+              </w:rPr>
+              <w:t>“As an engineer looking for an internship and in need of a better portfolio website, I want to make us</w:t>
+            </w:r>
+            <w:r>
+              <w:rPr>
+                <w:rFonts w:ascii="Arial" w:hAnsi="Arial" w:cs="Arial"/>
+                <w:color w:val="000000"/>
+                <w:shd w:val="clear" w:color="auto" w:fill="FFFFFF"/>
+              </w:rPr>
+              <w:t>e</w:t>
+            </w:r>
+            <w:r>
+              <w:rPr>
+                <w:rFonts w:ascii="Arial" w:hAnsi="Arial" w:cs="Arial"/>
+                <w:color w:val="000000"/>
+                <w:shd w:val="clear" w:color="auto" w:fill="FFFFFF"/>
+              </w:rPr>
+              <w:t xml:space="preserve"> of &amp; further improve/deepen my JavaScript programming capabilities (game mechanics, physics), by making a 2D platformer game, using Three.js, meant as an engagement tool for my portfolio website, so that I can eventually implement it into my portfolio website</w:t>
+            </w:r>
+            <w:r>
+              <w:rPr>
+                <w:rFonts w:ascii="Arial" w:hAnsi="Arial" w:cs="Arial"/>
+                <w:color w:val="000000"/>
+                <w:shd w:val="clear" w:color="auto" w:fill="FFFFFF"/>
+              </w:rPr>
+              <w:t xml:space="preserve"> (separate from this course)</w:t>
+            </w:r>
+            <w:r>
+              <w:rPr>
+                <w:rFonts w:ascii="Arial" w:hAnsi="Arial" w:cs="Arial"/>
+                <w:color w:val="000000"/>
+                <w:shd w:val="clear" w:color="auto" w:fill="FFFFFF"/>
+              </w:rPr>
+              <w:t xml:space="preserve"> and enter the industry with a proper-looking website and can convince potential employers to offer me an internship/job. I intend to spend around 42</w:t>
+            </w:r>
+            <w:r>
+              <w:rPr>
+                <w:rFonts w:ascii="Arial" w:hAnsi="Arial" w:cs="Arial"/>
+                <w:color w:val="000000"/>
+                <w:shd w:val="clear" w:color="auto" w:fill="FFFFFF"/>
+              </w:rPr>
+              <w:t xml:space="preserve"> </w:t>
+            </w:r>
+            <w:r>
+              <w:rPr>
+                <w:rFonts w:ascii="Arial" w:hAnsi="Arial" w:cs="Arial"/>
+                <w:color w:val="000000"/>
+                <w:shd w:val="clear" w:color="auto" w:fill="FFFFFF"/>
+              </w:rPr>
+              <w:t xml:space="preserve">hours on this learning goal. </w:t>
             </w:r>
           </w:p>
           <w:p>
@@ -591,80 +549,17 @@
             <w:pPr>
               <w:rPr>
                 <w:rFonts w:ascii="Arial" w:hAnsi="Arial" w:cs="Arial"/>
-              </w:rPr>
-            </w:pPr>
-            <w:r>
-              <w:rPr>
-                <w:rFonts w:ascii="Arial" w:hAnsi="Arial" w:cs="Arial"/>
-              </w:rPr>
-              <w:t>“As</w:t>
-            </w:r>
-            <w:r>
-              <w:rPr>
-                <w:rFonts w:ascii="Arial" w:hAnsi="Arial" w:cs="Arial"/>
-              </w:rPr>
-              <w:t xml:space="preserve"> </w:t>
-            </w:r>
-            <w:r>
-              <w:rPr>
-                <w:rFonts w:ascii="Arial" w:hAnsi="Arial" w:cs="Arial"/>
-              </w:rPr>
-              <w:t xml:space="preserve">an engineer </w:t>
-            </w:r>
-            <w:r>
-              <w:rPr>
-                <w:rFonts w:ascii="Arial" w:hAnsi="Arial" w:cs="Arial"/>
-              </w:rPr>
-              <w:t>with experience in only 1 industry-used engine, I want to familiarize myself with the Unreal Engine, preferably UE5</w:t>
-            </w:r>
-            <w:r>
-              <w:rPr>
-                <w:rFonts w:ascii="Arial" w:hAnsi="Arial" w:cs="Arial"/>
-              </w:rPr>
-              <w:t xml:space="preserve">. </w:t>
-            </w:r>
-            <w:r>
-              <w:rPr>
-                <w:rFonts w:ascii="Arial" w:hAnsi="Arial" w:cs="Arial"/>
-              </w:rPr>
-              <w:t>I will make a simple scene with a 1</w:t>
-            </w:r>
-            <w:r>
-              <w:rPr>
-                <w:rFonts w:ascii="Arial" w:hAnsi="Arial" w:cs="Arial"/>
-                <w:vertAlign w:val="superscript"/>
-              </w:rPr>
-              <w:t>st</w:t>
-            </w:r>
-            <w:r>
-              <w:rPr>
-                <w:rFonts w:ascii="Arial" w:hAnsi="Arial" w:cs="Arial"/>
-              </w:rPr>
-              <w:t>-person character controller</w:t>
-            </w:r>
-            <w:r>
-              <w:rPr>
-                <w:rFonts w:ascii="Arial" w:hAnsi="Arial" w:cs="Arial"/>
-              </w:rPr>
-              <w:t>, using C++</w:t>
-            </w:r>
-            <w:r>
-              <w:rPr>
-                <w:rFonts w:ascii="Arial" w:hAnsi="Arial" w:cs="Arial"/>
-              </w:rPr>
-              <w:t>.</w:t>
-            </w:r>
-            <w:r>
-              <w:rPr>
-                <w:rFonts w:ascii="Arial" w:hAnsi="Arial" w:cs="Arial"/>
-              </w:rPr>
-              <w:t xml:space="preserve"> This will result in a new portfolio piece, which shows I have gained experience in Unreal Engine.</w:t>
-            </w:r>
-            <w:r>
-              <w:rPr>
-                <w:rFonts w:ascii="Arial" w:hAnsi="Arial" w:cs="Arial"/>
-              </w:rPr>
-              <w:t xml:space="preserve"> I intend to spend around 30 hours on this learning goal.</w:t>
+                <w:color w:val="000000"/>
+                <w:shd w:val="clear" w:color="auto" w:fill="FFFFFF"/>
+              </w:rPr>
+            </w:pPr>
+            <w:r>
+              <w:rPr>
+                <w:rFonts w:ascii="Arial" w:hAnsi="Arial" w:cs="Arial"/>
+                <w:color w:val="000000"/>
+                <w:shd w:val="clear" w:color="auto" w:fill="FFFFFF"/>
+              </w:rPr>
+              <w:t xml:space="preserve">“As an engineer with experience in only 1 industry-used engine, I want to familiarize myself with the Unreal Engine, preferably UE5. I will make a simple FPS minigame, with one main mechanic and goal, using C++. This will result in a new portfolio piece, which shows I have gained experience in Unreal Engine. I intend to spend around 42 hours on this learning goal. </w:t>
             </w:r>
           </w:p>
           <w:p>
@@ -881,11 +776,15 @@
             <w:pPr>
               <w:rPr>
                 <w:rFonts w:ascii="Arial" w:hAnsi="Arial" w:cs="Arial"/>
-              </w:rPr>
-            </w:pPr>
-            <w:r>
-              <w:rPr>
-                <w:rFonts w:ascii="Arial" w:hAnsi="Arial" w:cs="Arial"/>
+                <w:b/>
+                <w:bCs/>
+              </w:rPr>
+            </w:pPr>
+            <w:r>
+              <w:rPr>
+                <w:rFonts w:ascii="Arial" w:hAnsi="Arial" w:cs="Arial"/>
+                <w:b/>
+                <w:bCs/>
               </w:rPr>
               <w:t>Learning goal 1</w:t>
             </w:r>
@@ -918,38 +817,127 @@
               <w:rPr>
                 <w:rFonts w:ascii="Arial" w:hAnsi="Arial" w:cs="Arial"/>
               </w:rPr>
-              <w:t>. This term, I am planning to implement better physics, actual game mechanics</w:t>
-            </w:r>
-            <w:r>
-              <w:rPr>
-                <w:rFonts w:ascii="Arial" w:hAnsi="Arial" w:cs="Arial"/>
-              </w:rPr>
-              <w:t xml:space="preserve">. This should all result in an interactive &amp; functional portfolio website. </w:t>
-            </w:r>
-            <w:r>
-              <w:rPr>
-                <w:rFonts w:ascii="Arial" w:hAnsi="Arial" w:cs="Arial"/>
-              </w:rPr>
-              <w:t>I will draw an UML diagram, which displays the hierarchy of the game &amp; “engine” code.</w:t>
-            </w:r>
-          </w:p>
-          <w:p>
-            <w:pPr>
-              <w:rPr>
-                <w:rFonts w:ascii="Arial" w:hAnsi="Arial" w:cs="Arial"/>
-              </w:rPr>
-            </w:pPr>
-          </w:p>
-          <w:p>
-            <w:pPr>
-              <w:rPr>
-                <w:rFonts w:ascii="Arial" w:hAnsi="Arial" w:cs="Arial"/>
-              </w:rPr>
-            </w:pPr>
-            <w:r>
-              <w:rPr>
-                <w:rFonts w:ascii="Arial" w:hAnsi="Arial" w:cs="Arial"/>
-              </w:rPr>
+              <w:t xml:space="preserve">. This term, I am planning to </w:t>
+            </w:r>
+            <w:proofErr w:type="gramStart"/>
+            <w:r>
+              <w:rPr>
+                <w:rFonts w:ascii="Arial" w:hAnsi="Arial" w:cs="Arial"/>
+              </w:rPr>
+              <w:t>actually make</w:t>
+            </w:r>
+            <w:proofErr w:type="gramEnd"/>
+            <w:r>
+              <w:rPr>
+                <w:rFonts w:ascii="Arial" w:hAnsi="Arial" w:cs="Arial"/>
+              </w:rPr>
+              <w:t xml:space="preserve"> a web-based game, using the JavaScript library “Three.js”, and include</w:t>
+            </w:r>
+            <w:r>
+              <w:rPr>
+                <w:rFonts w:ascii="Arial" w:hAnsi="Arial" w:cs="Arial"/>
+              </w:rPr>
+              <w:t xml:space="preserve"> better physics</w:t>
+            </w:r>
+            <w:r>
+              <w:rPr>
+                <w:rFonts w:ascii="Arial" w:hAnsi="Arial" w:cs="Arial"/>
+              </w:rPr>
+              <w:t xml:space="preserve"> and </w:t>
+            </w:r>
+            <w:r>
+              <w:rPr>
+                <w:rFonts w:ascii="Arial" w:hAnsi="Arial" w:cs="Arial"/>
+              </w:rPr>
+              <w:t>actual game mechanics</w:t>
+            </w:r>
+            <w:r>
+              <w:rPr>
+                <w:rFonts w:ascii="Arial" w:hAnsi="Arial" w:cs="Arial"/>
+              </w:rPr>
+              <w:t xml:space="preserve">. This should all result in an interactive &amp; functional portfolio </w:t>
+            </w:r>
+            <w:r>
+              <w:rPr>
+                <w:rFonts w:ascii="Arial" w:hAnsi="Arial" w:cs="Arial"/>
+              </w:rPr>
+              <w:t>platformer game</w:t>
+            </w:r>
+            <w:r>
+              <w:rPr>
+                <w:rFonts w:ascii="Arial" w:hAnsi="Arial" w:cs="Arial"/>
+              </w:rPr>
+              <w:t xml:space="preserve">. </w:t>
+            </w:r>
+            <w:r>
+              <w:rPr>
+                <w:rFonts w:ascii="Arial" w:hAnsi="Arial" w:cs="Arial"/>
+              </w:rPr>
+              <w:t>I will draw an UML diagram, which displays the hierarchy of the gam</w:t>
+            </w:r>
+            <w:r>
+              <w:rPr>
+                <w:rFonts w:ascii="Arial" w:hAnsi="Arial" w:cs="Arial"/>
+              </w:rPr>
+              <w:t>e</w:t>
+            </w:r>
+            <w:r>
+              <w:rPr>
+                <w:rFonts w:ascii="Arial" w:hAnsi="Arial" w:cs="Arial"/>
+              </w:rPr>
+              <w:t>.</w:t>
+            </w:r>
+          </w:p>
+          <w:p>
+            <w:pPr>
+              <w:rPr>
+                <w:rFonts w:ascii="Arial" w:hAnsi="Arial" w:cs="Arial"/>
+              </w:rPr>
+            </w:pPr>
+          </w:p>
+          <w:p>
+            <w:pPr>
+              <w:rPr>
+                <w:rFonts w:ascii="Arial" w:hAnsi="Arial" w:cs="Arial"/>
+              </w:rPr>
+            </w:pPr>
+          </w:p>
+          <w:p>
+            <w:pPr>
+              <w:rPr>
+                <w:rFonts w:ascii="Arial" w:hAnsi="Arial" w:cs="Arial"/>
+              </w:rPr>
+            </w:pPr>
+          </w:p>
+          <w:p>
+            <w:pPr>
+              <w:rPr>
+                <w:rFonts w:ascii="Arial" w:hAnsi="Arial" w:cs="Arial"/>
+              </w:rPr>
+            </w:pPr>
+          </w:p>
+          <w:p>
+            <w:pPr>
+              <w:rPr>
+                <w:rFonts w:ascii="Arial" w:hAnsi="Arial" w:cs="Arial"/>
+              </w:rPr>
+            </w:pPr>
+          </w:p>
+          <w:p>
+            <w:pPr>
+              <w:rPr>
+                <w:rFonts w:ascii="Arial" w:hAnsi="Arial" w:cs="Arial"/>
+                <w:b/>
+                <w:bCs/>
+              </w:rPr>
+            </w:pPr>
+            <w:r>
+              <w:rPr>
+                <w:rFonts w:ascii="Arial" w:hAnsi="Arial" w:cs="Arial"/>
+                <w:b/>
+                <w:bCs/>
+              </w:rPr>
+              <w:lastRenderedPageBreak/>
               <w:t>Learning goal 2</w:t>
             </w:r>
           </w:p>
@@ -963,38 +951,45 @@
               <w:rPr>
                 <w:rFonts w:ascii="Arial" w:hAnsi="Arial" w:cs="Arial"/>
               </w:rPr>
-              <w:t xml:space="preserve">I will </w:t>
-            </w:r>
-            <w:r>
-              <w:rPr>
-                <w:rFonts w:ascii="Arial" w:hAnsi="Arial" w:cs="Arial"/>
-              </w:rPr>
-              <w:t>research how C++ (or rather, UE’s version) is used in an actual engine, instead of a library such as SFML.</w:t>
-            </w:r>
-            <w:r>
-              <w:rPr>
-                <w:rFonts w:ascii="Arial" w:hAnsi="Arial" w:cs="Arial"/>
-              </w:rPr>
-              <w:t xml:space="preserve"> </w:t>
-            </w:r>
-            <w:r>
-              <w:rPr>
-                <w:rFonts w:ascii="Arial" w:hAnsi="Arial" w:cs="Arial"/>
-              </w:rPr>
-              <w:t xml:space="preserve">I will create a pre-code UML diagram, which I will follow to maintain a structured codebase. </w:t>
-            </w:r>
-            <w:r>
-              <w:rPr>
-                <w:rFonts w:ascii="Arial" w:hAnsi="Arial" w:cs="Arial"/>
-              </w:rPr>
-              <w:t xml:space="preserve">When all is finished, I will create an after-code UML </w:t>
-            </w:r>
-            <w:r>
-              <w:rPr>
-                <w:rFonts w:ascii="Arial" w:hAnsi="Arial" w:cs="Arial"/>
-              </w:rPr>
-              <w:lastRenderedPageBreak/>
-              <w:t>diagram, to accurately display the program’s structure</w:t>
+              <w:t>I will create a pre-code UML diagram, which I will follow to maintain a structured codebase</w:t>
+            </w:r>
+            <w:r>
+              <w:rPr>
+                <w:rFonts w:ascii="Arial" w:hAnsi="Arial" w:cs="Arial"/>
+              </w:rPr>
+              <w:t>, and create a small FPS minigame</w:t>
+            </w:r>
+            <w:r>
+              <w:rPr>
+                <w:rFonts w:ascii="Arial" w:hAnsi="Arial" w:cs="Arial"/>
+              </w:rPr>
+              <w:t xml:space="preserve"> with one main mechanic and a simple goal</w:t>
+            </w:r>
+            <w:r>
+              <w:rPr>
+                <w:rFonts w:ascii="Arial" w:hAnsi="Arial" w:cs="Arial"/>
+              </w:rPr>
+              <w:t>.</w:t>
+            </w:r>
+          </w:p>
+          <w:p>
+            <w:pPr>
+              <w:rPr>
+                <w:rFonts w:ascii="Arial" w:hAnsi="Arial" w:cs="Arial"/>
+              </w:rPr>
+            </w:pPr>
+          </w:p>
+          <w:p>
+            <w:pPr>
+              <w:rPr>
+                <w:rFonts w:ascii="Arial" w:hAnsi="Arial" w:cs="Arial"/>
+              </w:rPr>
+            </w:pPr>
+            <w:r>
+              <w:rPr>
+                <w:rFonts w:ascii="Arial" w:hAnsi="Arial" w:cs="Arial"/>
+              </w:rPr>
+              <w:t>When all is finished, I will create an after-code UML diagram, to accurately display the program’s structure</w:t>
             </w:r>
             <w:r>
               <w:rPr>
@@ -1265,7 +1260,21 @@
               <w:rPr>
                 <w:rFonts w:ascii="Arial" w:hAnsi="Arial" w:cs="Arial"/>
               </w:rPr>
-              <w:t xml:space="preserve"> It should all portfolio items, and presented in the layout designed in last term.</w:t>
+              <w:t xml:space="preserve"> It should all portfolio </w:t>
+            </w:r>
+            <w:proofErr w:type="gramStart"/>
+            <w:r>
+              <w:rPr>
+                <w:rFonts w:ascii="Arial" w:hAnsi="Arial" w:cs="Arial"/>
+              </w:rPr>
+              <w:t>items, and</w:t>
+            </w:r>
+            <w:proofErr w:type="gramEnd"/>
+            <w:r>
+              <w:rPr>
+                <w:rFonts w:ascii="Arial" w:hAnsi="Arial" w:cs="Arial"/>
+              </w:rPr>
+              <w:t xml:space="preserve"> presented in the layout designed in last term.</w:t>
             </w:r>
           </w:p>
           <w:p>
@@ -1302,43 +1311,31 @@
               <w:rPr>
                 <w:rFonts w:ascii="Arial" w:hAnsi="Arial" w:cs="Arial"/>
               </w:rPr>
-              <w:t xml:space="preserve">I should have a functional 3D </w:t>
-            </w:r>
-            <w:r>
-              <w:rPr>
-                <w:rFonts w:ascii="Arial" w:hAnsi="Arial" w:cs="Arial"/>
-              </w:rPr>
-              <w:t>scene, with customizable character properties.</w:t>
-            </w:r>
-            <w:r>
-              <w:rPr>
-                <w:rFonts w:ascii="Arial" w:hAnsi="Arial" w:cs="Arial"/>
-              </w:rPr>
-              <w:t xml:space="preserve"> I should be able to</w:t>
-            </w:r>
-            <w:r>
-              <w:rPr>
-                <w:rFonts w:ascii="Arial" w:hAnsi="Arial" w:cs="Arial"/>
-              </w:rPr>
-              <w:t xml:space="preserve"> move &amp; jump around freely</w:t>
-            </w:r>
-            <w:r>
-              <w:rPr>
-                <w:rFonts w:ascii="Arial" w:hAnsi="Arial" w:cs="Arial"/>
-              </w:rPr>
-              <w:t>, and</w:t>
-            </w:r>
-            <w:r>
-              <w:rPr>
-                <w:rFonts w:ascii="Arial" w:hAnsi="Arial" w:cs="Arial"/>
-              </w:rPr>
-              <w:t xml:space="preserve"> fire a basic </w:t>
-            </w:r>
-            <w:r>
-              <w:rPr>
-                <w:rFonts w:ascii="Arial" w:hAnsi="Arial" w:cs="Arial"/>
-              </w:rPr>
-              <w:t>(prototype) gun.</w:t>
+              <w:t xml:space="preserve">I should have a functional </w:t>
+            </w:r>
+            <w:r>
+              <w:rPr>
+                <w:rFonts w:ascii="Arial" w:hAnsi="Arial" w:cs="Arial"/>
+              </w:rPr>
+              <w:t>FPS minigame</w:t>
+            </w:r>
+            <w:r>
+              <w:rPr>
+                <w:rFonts w:ascii="Arial" w:hAnsi="Arial" w:cs="Arial"/>
+              </w:rPr>
+              <w:t>, with one main mechanic and a simple goal</w:t>
+            </w:r>
+            <w:r>
+              <w:rPr>
+                <w:rFonts w:ascii="Arial" w:hAnsi="Arial" w:cs="Arial"/>
+              </w:rPr>
+              <w:t>.</w:t>
+            </w:r>
+            <w:r>
+              <w:rPr>
+                <w:rFonts w:ascii="Arial" w:hAnsi="Arial" w:cs="Arial"/>
+              </w:rPr>
+              <w:t xml:space="preserve"> </w:t>
             </w:r>
           </w:p>
         </w:tc>
@@ -1409,76 +1406,45 @@
               <w:rPr>
                 <w:rFonts w:ascii="Arial" w:hAnsi="Arial" w:cs="Arial"/>
               </w:rPr>
-              <w:t>An up-and-running portfolio website (already have the hosting etc. sorted out). The website should be interactive (</w:t>
-            </w:r>
-            <w:r>
-              <w:rPr>
-                <w:rFonts w:ascii="Arial" w:hAnsi="Arial" w:cs="Arial"/>
-              </w:rPr>
-              <w:t xml:space="preserve">learning goal 1: </w:t>
-            </w:r>
-            <w:r>
-              <w:rPr>
-                <w:rFonts w:ascii="Arial" w:hAnsi="Arial" w:cs="Arial"/>
-              </w:rPr>
-              <w:t>a 2D platformer game, where the user/player can physically move between pages</w:t>
-            </w:r>
-            <w:r>
-              <w:rPr>
-                <w:rFonts w:ascii="Arial" w:hAnsi="Arial" w:cs="Arial"/>
-              </w:rPr>
-              <w:t xml:space="preserve"> with game</w:t>
-            </w:r>
-            <w:r>
-              <w:rPr>
-                <w:rFonts w:ascii="Arial" w:hAnsi="Arial" w:cs="Arial"/>
-              </w:rPr>
-              <w:t xml:space="preserve"> (perhaps </w:t>
-            </w:r>
-            <w:r>
-              <w:rPr>
-                <w:rFonts w:ascii="Arial" w:hAnsi="Arial" w:cs="Arial"/>
-              </w:rPr>
-              <w:t>puzzle) mechanics</w:t>
-            </w:r>
-            <w:r>
-              <w:rPr>
-                <w:rFonts w:ascii="Arial" w:hAnsi="Arial" w:cs="Arial"/>
-              </w:rPr>
-              <w:t xml:space="preserve">). </w:t>
-            </w:r>
-          </w:p>
-          <w:p>
-            <w:pPr>
-              <w:rPr>
-                <w:rFonts w:ascii="Arial" w:hAnsi="Arial" w:cs="Arial"/>
-              </w:rPr>
-            </w:pPr>
-          </w:p>
-          <w:p>
-            <w:pPr>
-              <w:rPr>
-                <w:rFonts w:ascii="Arial" w:hAnsi="Arial" w:cs="Arial"/>
-              </w:rPr>
-            </w:pPr>
-            <w:r>
-              <w:rPr>
-                <w:rFonts w:ascii="Arial" w:hAnsi="Arial" w:cs="Arial"/>
-              </w:rPr>
-              <w:t>A 1</w:t>
-            </w:r>
-            <w:r>
-              <w:rPr>
-                <w:rFonts w:ascii="Arial" w:hAnsi="Arial" w:cs="Arial"/>
-                <w:vertAlign w:val="superscript"/>
-              </w:rPr>
-              <w:t>st</w:t>
-            </w:r>
-            <w:r>
-              <w:rPr>
-                <w:rFonts w:ascii="Arial" w:hAnsi="Arial" w:cs="Arial"/>
-              </w:rPr>
-              <w:t xml:space="preserve"> person character, which can move around in a scene and shoot projectiles</w:t>
+              <w:t>A</w:t>
+            </w:r>
+            <w:r>
+              <w:rPr>
+                <w:rFonts w:ascii="Arial" w:hAnsi="Arial" w:cs="Arial"/>
+              </w:rPr>
+              <w:t xml:space="preserve"> playable web-based 2D platformer, with several game mechanics.</w:t>
+            </w:r>
+          </w:p>
+          <w:p>
+            <w:pPr>
+              <w:rPr>
+                <w:rFonts w:ascii="Arial" w:hAnsi="Arial" w:cs="Arial"/>
+              </w:rPr>
+            </w:pPr>
+          </w:p>
+          <w:p>
+            <w:pPr>
+              <w:rPr>
+                <w:rFonts w:ascii="Arial" w:hAnsi="Arial" w:cs="Arial"/>
+              </w:rPr>
+            </w:pPr>
+            <w:r>
+              <w:rPr>
+                <w:rFonts w:ascii="Arial" w:hAnsi="Arial" w:cs="Arial"/>
+              </w:rPr>
+              <w:t>An FPS minigame</w:t>
+            </w:r>
+            <w:r>
+              <w:rPr>
+                <w:rFonts w:ascii="Arial" w:hAnsi="Arial" w:cs="Arial"/>
+              </w:rPr>
+              <w:t xml:space="preserve">, </w:t>
+            </w:r>
+            <w:r>
+              <w:rPr>
+                <w:rFonts w:ascii="Arial" w:hAnsi="Arial" w:cs="Arial"/>
+              </w:rPr>
+              <w:t>with one main mechanic and one main goal</w:t>
             </w:r>
             <w:r>
               <w:rPr>
@@ -1624,6 +1590,18 @@
               </w:rPr>
               <w:t>, Visual Studio Code</w:t>
             </w:r>
+            <w:r>
+              <w:rPr>
+                <w:rFonts w:ascii="Arial" w:hAnsi="Arial" w:cs="Arial"/>
+              </w:rPr>
+              <w:t>, Three.js</w:t>
+            </w:r>
+            <w:r>
+              <w:rPr>
+                <w:rFonts w:ascii="Arial" w:hAnsi="Arial" w:cs="Arial"/>
+              </w:rPr>
+              <w:t xml:space="preserve"> library</w:t>
+            </w:r>
           </w:p>
           <w:p>
             <w:pPr>
@@ -2004,62 +1982,59 @@
                 <w:color w:val="000000"/>
                 <w:shd w:val="clear" w:color="auto" w:fill="FFFFFF"/>
               </w:rPr>
-              <w:t>, I want to practice those elements to gain the capability of developing a properly running &amp; looking portfolio website, and create some mini-prototypes to demonstrate gained skills, and gather this knowledge in a reflection. I intend to spend around 42 hours.</w:t>
-            </w:r>
-          </w:p>
-          <w:p>
-            <w:pPr>
-              <w:rPr>
-                <w:rFonts w:ascii="Arial" w:hAnsi="Arial" w:cs="Arial"/>
-              </w:rPr>
-            </w:pPr>
-          </w:p>
-          <w:p>
-            <w:pPr>
-              <w:rPr>
-                <w:rFonts w:ascii="Arial" w:hAnsi="Arial" w:cs="Arial"/>
-              </w:rPr>
-            </w:pPr>
-          </w:p>
-          <w:p>
-            <w:pPr>
-              <w:rPr>
-                <w:rFonts w:ascii="Arial" w:hAnsi="Arial" w:cs="Arial"/>
-              </w:rPr>
-            </w:pPr>
-          </w:p>
-          <w:p>
-            <w:pPr>
-              <w:rPr>
-                <w:rFonts w:ascii="Arial" w:hAnsi="Arial" w:cs="Arial"/>
-              </w:rPr>
-            </w:pPr>
-          </w:p>
-          <w:p>
-            <w:pPr>
-              <w:rPr>
-                <w:rFonts w:ascii="Arial" w:hAnsi="Arial" w:cs="Arial"/>
-              </w:rPr>
-            </w:pPr>
-          </w:p>
-          <w:p>
-            <w:pPr>
-              <w:rPr>
-                <w:rFonts w:ascii="Arial" w:hAnsi="Arial" w:cs="Arial"/>
-                <w:b/>
-                <w:bCs/>
+              <w:t xml:space="preserve">, I want to practice those elements to gain the capability of developing a properly running &amp; looking portfolio </w:t>
+            </w:r>
+            <w:proofErr w:type="gramStart"/>
+            <w:r>
+              <w:rPr>
+                <w:rFonts w:ascii="Arial" w:hAnsi="Arial" w:cs="Arial"/>
                 <w:color w:val="000000"/>
                 <w:shd w:val="clear" w:color="auto" w:fill="FFFFFF"/>
               </w:rPr>
-            </w:pPr>
-            <w:r>
-              <w:rPr>
-                <w:rFonts w:ascii="Arial" w:hAnsi="Arial" w:cs="Arial"/>
-                <w:b/>
-                <w:bCs/>
+              <w:t>website, and</w:t>
+            </w:r>
+            <w:proofErr w:type="gramEnd"/>
+            <w:r>
+              <w:rPr>
+                <w:rFonts w:ascii="Arial" w:hAnsi="Arial" w:cs="Arial"/>
                 <w:color w:val="000000"/>
                 <w:shd w:val="clear" w:color="auto" w:fill="FFFFFF"/>
               </w:rPr>
+              <w:t xml:space="preserve"> create some mini-prototypes to demonstrate gained skills, and gather this knowledge in a reflection. I intend to spend around 42 hours.</w:t>
+            </w:r>
+          </w:p>
+          <w:p>
+            <w:pPr>
+              <w:rPr>
+                <w:rFonts w:ascii="Arial" w:hAnsi="Arial" w:cs="Arial"/>
+              </w:rPr>
+            </w:pPr>
+          </w:p>
+          <w:p>
+            <w:pPr>
+              <w:rPr>
+                <w:rFonts w:ascii="Arial" w:hAnsi="Arial" w:cs="Arial"/>
+              </w:rPr>
+            </w:pPr>
+          </w:p>
+          <w:p>
+            <w:pPr>
+              <w:rPr>
+                <w:rFonts w:ascii="Arial" w:hAnsi="Arial" w:cs="Arial"/>
+                <w:b/>
+                <w:bCs/>
+                <w:color w:val="000000"/>
+                <w:shd w:val="clear" w:color="auto" w:fill="FFFFFF"/>
+              </w:rPr>
+            </w:pPr>
+            <w:r>
+              <w:rPr>
+                <w:rFonts w:ascii="Arial" w:hAnsi="Arial" w:cs="Arial"/>
+                <w:b/>
+                <w:bCs/>
+                <w:color w:val="000000"/>
+                <w:shd w:val="clear" w:color="auto" w:fill="FFFFFF"/>
+              </w:rPr>
               <w:lastRenderedPageBreak/>
               <w:t xml:space="preserve">Learning </w:t>
             </w:r>
@@ -2096,7 +2071,25 @@
                 <w:color w:val="000000"/>
                 <w:shd w:val="clear" w:color="auto" w:fill="FFFFFF"/>
               </w:rPr>
-              <w:t>“As an engineer looking for an internship and with limited knowledge of what a website should contain, as well as knowledge on UI/UX design, I want to gather knowledge regarding those areas to gain the capability of designing (pleasing UI/UX) a relevant (important information should be present) portfolio website, and gather this knowledge in a reflection. I intend to spend around 42 hours.</w:t>
+              <w:t xml:space="preserve">“As an engineer looking for an internship and with limited knowledge of what a website should contain, as well as knowledge on UI/UX design, I want to gather knowledge regarding those areas to gain the capability of designing (pleasing UI/UX) a relevant (important information should be present) portfolio </w:t>
+            </w:r>
+            <w:proofErr w:type="gramStart"/>
+            <w:r>
+              <w:rPr>
+                <w:rFonts w:ascii="Arial" w:hAnsi="Arial" w:cs="Arial"/>
+                <w:color w:val="000000"/>
+                <w:shd w:val="clear" w:color="auto" w:fill="FFFFFF"/>
+              </w:rPr>
+              <w:t>website, and</w:t>
+            </w:r>
+            <w:proofErr w:type="gramEnd"/>
+            <w:r>
+              <w:rPr>
+                <w:rFonts w:ascii="Arial" w:hAnsi="Arial" w:cs="Arial"/>
+                <w:color w:val="000000"/>
+                <w:shd w:val="clear" w:color="auto" w:fill="FFFFFF"/>
+              </w:rPr>
+              <w:t xml:space="preserve"> gather this knowledge in a reflection. I intend to spend around 42 hours.</w:t>
             </w:r>
           </w:p>
           <w:p>
@@ -2314,7 +2307,27 @@
               <w:rPr>
                 <w:rFonts w:ascii="Arial" w:hAnsi="Arial" w:cs="Arial"/>
               </w:rPr>
-              <w:t>introduced myself to JavaScript by programming small prototypes, while this term, I will program the website itself and deepen my JavaScript capabilities.</w:t>
+              <w:t xml:space="preserve">introduced myself to JavaScript by programming small prototypes, while this term, I will </w:t>
+            </w:r>
+            <w:proofErr w:type="gramStart"/>
+            <w:r>
+              <w:rPr>
+                <w:rFonts w:ascii="Arial" w:hAnsi="Arial" w:cs="Arial"/>
+              </w:rPr>
+              <w:t>actually program</w:t>
+            </w:r>
+            <w:proofErr w:type="gramEnd"/>
+            <w:r>
+              <w:rPr>
+                <w:rFonts w:ascii="Arial" w:hAnsi="Arial" w:cs="Arial"/>
+              </w:rPr>
+              <w:t xml:space="preserve"> a full game </w:t>
+            </w:r>
+            <w:r>
+              <w:rPr>
+                <w:rFonts w:ascii="Arial" w:hAnsi="Arial" w:cs="Arial"/>
+              </w:rPr>
+              <w:t>and deepen my JavaScript capabilities.</w:t>
             </w:r>
             <w:r>
               <w:rPr>
@@ -5056,6 +5069,7 @@
   <w:style w:type="character" w:default="1" w:styleId="DefaultParagraphFont">
     <w:name w:val="Default Paragraph Font"/>
     <w:uiPriority w:val="1"/>
+    <w:semiHidden/>
     <w:unhideWhenUsed/>
   </w:style>
   <w:style w:type="table" w:default="1" w:styleId="TableNormal">
@@ -5513,6 +5527,15 @@
 </file>
 
 <file path=customXml/item2.xml><?xml version="1.0" encoding="utf-8"?>
+<?mso-contentType ?>
+<FormTemplates xmlns="http://schemas.microsoft.com/sharepoint/v3/contenttype/forms">
+  <Display>DocumentLibraryForm</Display>
+  <Edit>DocumentLibraryForm</Edit>
+  <New>DocumentLibraryForm</New>
+</FormTemplates>
+</file>
+
+<file path=customXml/item3.xml><?xml version="1.0" encoding="utf-8"?>
 <ct:contentTypeSchema xmlns:ct="http://schemas.microsoft.com/office/2006/metadata/contentType" xmlns:ma="http://schemas.microsoft.com/office/2006/metadata/properties/metaAttributes" ct:_="" ma:_="" ma:contentTypeName="Document" ma:contentTypeID="0x010100294690D6A57C3C4B8650464765815F1C" ma:contentTypeVersion="15" ma:contentTypeDescription="Create a new document." ma:contentTypeScope="" ma:versionID="3f5c71644b5fc62e44f2097556036616">
   <xsd:schema xmlns:xsd="http://www.w3.org/2001/XMLSchema" xmlns:xs="http://www.w3.org/2001/XMLSchema" xmlns:p="http://schemas.microsoft.com/office/2006/metadata/properties" xmlns:ns2="45f6ce90-ba85-4ef2-b43f-c64448cd95eb" xmlns:ns3="c7549584-aa9c-449c-abfe-2ca02f3a7188" xmlns:ns4="6c73e52c-07d4-4617-ab67-464747257e8d" xmlns:ns5="ab37b2fe-4f81-426e-b942-40459dbac68c" targetNamespace="http://schemas.microsoft.com/office/2006/metadata/properties" ma:root="true" ma:fieldsID="d8e82e29efa6d92abd861d02994731ee" ns2:_="" ns3:_="" ns4:_="" ns5:_="">
     <xsd:import namespace="45f6ce90-ba85-4ef2-b43f-c64448cd95eb"/>
@@ -5753,15 +5776,6 @@
 </ct:contentTypeSchema>
 </file>
 
-<file path=customXml/item3.xml><?xml version="1.0" encoding="utf-8"?>
-<?mso-contentType ?>
-<FormTemplates xmlns="http://schemas.microsoft.com/sharepoint/v3/contenttype/forms">
-  <Display>DocumentLibraryForm</Display>
-  <Edit>DocumentLibraryForm</Edit>
-  <New>DocumentLibraryForm</New>
-</FormTemplates>
-</file>
-
 <file path=customXml/itemProps1.xml><?xml version="1.0" encoding="utf-8"?>
 <ds:datastoreItem xmlns:ds="http://schemas.openxmlformats.org/officeDocument/2006/customXml" ds:itemID="{D6B43CB4-9764-47DA-8361-7A42BD664172}">
   <ds:schemaRefs>
@@ -5773,6 +5787,14 @@
 </file>
 
 <file path=customXml/itemProps2.xml><?xml version="1.0" encoding="utf-8"?>
+<ds:datastoreItem xmlns:ds="http://schemas.openxmlformats.org/officeDocument/2006/customXml" ds:itemID="{D83DE614-EFBE-4276-B734-FE90011A5799}">
+  <ds:schemaRefs>
+    <ds:schemaRef ds:uri="http://schemas.microsoft.com/sharepoint/v3/contenttype/forms"/>
+  </ds:schemaRefs>
+</ds:datastoreItem>
+</file>
+
+<file path=customXml/itemProps3.xml><?xml version="1.0" encoding="utf-8"?>
 <ds:datastoreItem xmlns:ds="http://schemas.openxmlformats.org/officeDocument/2006/customXml" ds:itemID="{169D6FDA-8C0B-4F90-A6D6-F2B4F2EFBA75}">
   <ds:schemaRefs>
     <ds:schemaRef ds:uri="http://schemas.microsoft.com/office/2006/metadata/contentType"/>
@@ -5791,12 +5813,4 @@
     <ds:schemaRef ds:uri="http://schemas.microsoft.com/internal/obd"/>
   </ds:schemaRefs>
 </ds:datastoreItem>
-</file>
-
-<file path=customXml/itemProps3.xml><?xml version="1.0" encoding="utf-8"?>
-<ds:datastoreItem xmlns:ds="http://schemas.openxmlformats.org/officeDocument/2006/customXml" ds:itemID="{D83DE614-EFBE-4276-B734-FE90011A5799}">
-  <ds:schemaRefs>
-    <ds:schemaRef ds:uri="http://schemas.microsoft.com/sharepoint/v3/contenttype/forms"/>
-  </ds:schemaRefs>
-</ds:datastoreItem>
 </file>
</xml_diff>